<commit_message>
Atualização de documentação parte 2
</commit_message>
<xml_diff>
--- a/kAgora/documentacao/kAgora - CDU.docx
+++ b/kAgora/documentacao/kAgora - CDU.docx
@@ -19,7 +19,9 @@
       <w:r>
         <w:rPr>
           <w:rFonts w:ascii="Arial" w:hAnsi="Arial" w:cs="Arial"/>
-          <w:color w:val="000000"/>
+          <w:noProof/>
+          <w:color w:val="000000"/>
+          <w:lang w:eastAsia="pt-BR"/>
         </w:rPr>
         <w:drawing>
           <wp:inline distT="0" distB="0" distL="0" distR="0">
@@ -438,7 +440,7 @@
           <w:bCs/>
           <w:color w:val="000000"/>
         </w:rPr>
-        <w:t>Ju</w:t>
+        <w:t>Dezembro</w:t>
       </w:r>
       <w:r>
         <w:rPr>
@@ -447,7 +449,7 @@
           <w:bCs/>
           <w:color w:val="000000"/>
         </w:rPr>
-        <w:t>l</w:t>
+        <w:t xml:space="preserve"> de 201</w:t>
       </w:r>
       <w:r>
         <w:rPr>
@@ -456,25 +458,7 @@
           <w:bCs/>
           <w:color w:val="000000"/>
         </w:rPr>
-        <w:t>ho</w:t>
-      </w:r>
-      <w:r>
-        <w:rPr>
-          <w:rFonts w:ascii="Arial" w:hAnsi="Arial" w:cs="Arial"/>
-          <w:b/>
-          <w:bCs/>
-          <w:color w:val="000000"/>
-        </w:rPr>
-        <w:t xml:space="preserve"> de 201</w:t>
-      </w:r>
-      <w:r>
-        <w:rPr>
-          <w:rFonts w:ascii="Arial" w:hAnsi="Arial" w:cs="Arial"/>
-          <w:b/>
-          <w:bCs/>
-          <w:color w:val="000000"/>
-        </w:rPr>
-        <w:t>5</w:t>
+        <w:t>6</w:t>
       </w:r>
     </w:p>
     <w:p>
@@ -927,7 +911,7 @@
           <w:bCs/>
           <w:color w:val="000000"/>
         </w:rPr>
-        <w:t>Jul</w:t>
+        <w:t>Dezembro</w:t>
       </w:r>
       <w:r>
         <w:rPr>
@@ -936,7 +920,7 @@
           <w:bCs/>
           <w:color w:val="000000"/>
         </w:rPr>
-        <w:t>ho</w:t>
+        <w:t xml:space="preserve"> de 201</w:t>
       </w:r>
       <w:r>
         <w:rPr>
@@ -945,16 +929,7 @@
           <w:bCs/>
           <w:color w:val="000000"/>
         </w:rPr>
-        <w:t xml:space="preserve"> de 201</w:t>
-      </w:r>
-      <w:r>
-        <w:rPr>
-          <w:rFonts w:ascii="Arial" w:hAnsi="Arial" w:cs="Arial"/>
-          <w:b/>
-          <w:bCs/>
-          <w:color w:val="000000"/>
-        </w:rPr>
-        <w:t>5</w:t>
+        <w:t>6</w:t>
       </w:r>
     </w:p>
     <w:p>
@@ -2137,28 +2112,7 @@
                 <w:rFonts w:ascii="Arial" w:hAnsi="Arial" w:cs="Arial"/>
                 <w:color w:val="000000"/>
               </w:rPr>
-              <w:t>31</w:t>
-            </w:r>
-            <w:r>
-              <w:rPr>
-                <w:rFonts w:ascii="Arial" w:hAnsi="Arial" w:cs="Arial"/>
-                <w:color w:val="000000"/>
-              </w:rPr>
-              <w:t>/0</w:t>
-            </w:r>
-            <w:r>
-              <w:rPr>
-                <w:rFonts w:ascii="Arial" w:hAnsi="Arial" w:cs="Arial"/>
-                <w:color w:val="000000"/>
-              </w:rPr>
-              <w:t>8</w:t>
-            </w:r>
-            <w:r>
-              <w:rPr>
-                <w:rFonts w:ascii="Arial" w:hAnsi="Arial" w:cs="Arial"/>
-                <w:color w:val="000000"/>
-              </w:rPr>
-              <w:t>/2016</w:t>
+              <w:t>31/08/2016</w:t>
             </w:r>
           </w:p>
         </w:tc>
@@ -2186,14 +2140,7 @@
                 <w:rFonts w:ascii="Arial" w:hAnsi="Arial" w:cs="Arial"/>
                 <w:color w:val="000000"/>
               </w:rPr>
-              <w:t>1.0.</w:t>
-            </w:r>
-            <w:r>
-              <w:rPr>
-                <w:rFonts w:ascii="Arial" w:hAnsi="Arial" w:cs="Arial"/>
-                <w:color w:val="000000"/>
-              </w:rPr>
-              <w:t>6</w:t>
+              <w:t>1.0.6</w:t>
             </w:r>
           </w:p>
         </w:tc>
@@ -2292,6 +2239,186 @@
           </w:p>
         </w:tc>
       </w:tr>
+      <w:tr>
+        <w:tc>
+          <w:tcPr>
+            <w:tcW w:w="1459" w:type="dxa"/>
+            <w:tcBorders>
+              <w:top w:val="single" w:sz="4" w:space="0" w:color="000000"/>
+              <w:left w:val="single" w:sz="4" w:space="0" w:color="000000"/>
+              <w:bottom w:val="single" w:sz="4" w:space="0" w:color="000000"/>
+            </w:tcBorders>
+            <w:shd w:val="clear" w:color="auto" w:fill="auto"/>
+          </w:tcPr>
+          <w:p>
+            <w:pPr>
+              <w:pStyle w:val="Textbody"/>
+              <w:snapToGrid w:val="0"/>
+              <w:rPr>
+                <w:rFonts w:ascii="Arial" w:hAnsi="Arial" w:cs="Arial"/>
+                <w:color w:val="000000"/>
+              </w:rPr>
+            </w:pPr>
+            <w:r>
+              <w:rPr>
+                <w:rFonts w:ascii="Arial" w:hAnsi="Arial" w:cs="Arial"/>
+                <w:color w:val="000000"/>
+              </w:rPr>
+              <w:t>12</w:t>
+            </w:r>
+            <w:r>
+              <w:rPr>
+                <w:rFonts w:ascii="Arial" w:hAnsi="Arial" w:cs="Arial"/>
+                <w:color w:val="000000"/>
+              </w:rPr>
+              <w:t>/</w:t>
+            </w:r>
+            <w:r>
+              <w:rPr>
+                <w:rFonts w:ascii="Arial" w:hAnsi="Arial" w:cs="Arial"/>
+                <w:color w:val="000000"/>
+              </w:rPr>
+              <w:t>12</w:t>
+            </w:r>
+            <w:r>
+              <w:rPr>
+                <w:rFonts w:ascii="Arial" w:hAnsi="Arial" w:cs="Arial"/>
+                <w:color w:val="000000"/>
+              </w:rPr>
+              <w:t>/2016</w:t>
+            </w:r>
+          </w:p>
+        </w:tc>
+        <w:tc>
+          <w:tcPr>
+            <w:tcW w:w="1050" w:type="dxa"/>
+            <w:tcBorders>
+              <w:top w:val="single" w:sz="4" w:space="0" w:color="000000"/>
+              <w:left w:val="single" w:sz="4" w:space="0" w:color="000000"/>
+              <w:bottom w:val="single" w:sz="4" w:space="0" w:color="000000"/>
+            </w:tcBorders>
+            <w:shd w:val="clear" w:color="auto" w:fill="auto"/>
+          </w:tcPr>
+          <w:p>
+            <w:pPr>
+              <w:pStyle w:val="Textbody"/>
+              <w:snapToGrid w:val="0"/>
+              <w:rPr>
+                <w:rFonts w:ascii="Arial" w:hAnsi="Arial" w:cs="Arial"/>
+                <w:color w:val="000000"/>
+              </w:rPr>
+            </w:pPr>
+            <w:r>
+              <w:rPr>
+                <w:rFonts w:ascii="Arial" w:hAnsi="Arial" w:cs="Arial"/>
+                <w:color w:val="000000"/>
+              </w:rPr>
+              <w:t>1.0.</w:t>
+            </w:r>
+            <w:r>
+              <w:rPr>
+                <w:rFonts w:ascii="Arial" w:hAnsi="Arial" w:cs="Arial"/>
+                <w:color w:val="000000"/>
+              </w:rPr>
+              <w:t>7</w:t>
+            </w:r>
+          </w:p>
+        </w:tc>
+        <w:tc>
+          <w:tcPr>
+            <w:tcW w:w="3168" w:type="dxa"/>
+            <w:tcBorders>
+              <w:top w:val="single" w:sz="4" w:space="0" w:color="000000"/>
+              <w:left w:val="single" w:sz="4" w:space="0" w:color="000000"/>
+              <w:bottom w:val="single" w:sz="4" w:space="0" w:color="000000"/>
+            </w:tcBorders>
+            <w:shd w:val="clear" w:color="auto" w:fill="auto"/>
+          </w:tcPr>
+          <w:p>
+            <w:pPr>
+              <w:pStyle w:val="Textbody"/>
+              <w:snapToGrid w:val="0"/>
+              <w:rPr>
+                <w:rFonts w:ascii="Arial" w:hAnsi="Arial" w:cs="Arial"/>
+                <w:color w:val="000000"/>
+              </w:rPr>
+            </w:pPr>
+            <w:r>
+              <w:rPr>
+                <w:rFonts w:ascii="Arial" w:hAnsi="Arial" w:cs="Arial"/>
+                <w:color w:val="000000"/>
+              </w:rPr>
+              <w:t>Atualização do Documento</w:t>
+            </w:r>
+          </w:p>
+        </w:tc>
+        <w:tc>
+          <w:tcPr>
+            <w:tcW w:w="1578" w:type="dxa"/>
+            <w:tcBorders>
+              <w:top w:val="single" w:sz="4" w:space="0" w:color="000000"/>
+              <w:left w:val="single" w:sz="4" w:space="0" w:color="000000"/>
+              <w:bottom w:val="single" w:sz="4" w:space="0" w:color="000000"/>
+            </w:tcBorders>
+            <w:shd w:val="clear" w:color="auto" w:fill="auto"/>
+          </w:tcPr>
+          <w:p>
+            <w:pPr>
+              <w:pStyle w:val="Textbody"/>
+              <w:snapToGrid w:val="0"/>
+              <w:rPr>
+                <w:rFonts w:ascii="Arial" w:hAnsi="Arial" w:cs="Arial"/>
+                <w:color w:val="000000"/>
+              </w:rPr>
+            </w:pPr>
+            <w:r>
+              <w:rPr>
+                <w:rFonts w:ascii="Arial" w:hAnsi="Arial" w:cs="Arial"/>
+                <w:color w:val="000000"/>
+              </w:rPr>
+              <w:t>Pesquisador</w:t>
+            </w:r>
+          </w:p>
+        </w:tc>
+        <w:tc>
+          <w:tcPr>
+            <w:tcW w:w="2369" w:type="dxa"/>
+            <w:tcBorders>
+              <w:top w:val="single" w:sz="4" w:space="0" w:color="000000"/>
+              <w:left w:val="single" w:sz="4" w:space="0" w:color="000000"/>
+              <w:bottom w:val="single" w:sz="4" w:space="0" w:color="000000"/>
+              <w:right w:val="single" w:sz="4" w:space="0" w:color="000000"/>
+            </w:tcBorders>
+            <w:shd w:val="clear" w:color="auto" w:fill="auto"/>
+          </w:tcPr>
+          <w:p>
+            <w:pPr>
+              <w:pStyle w:val="Textbody"/>
+              <w:snapToGrid w:val="0"/>
+              <w:rPr>
+                <w:rFonts w:ascii="Arial" w:hAnsi="Arial" w:cs="Arial"/>
+                <w:color w:val="000000"/>
+              </w:rPr>
+            </w:pPr>
+            <w:proofErr w:type="spellStart"/>
+            <w:r>
+              <w:rPr>
+                <w:rFonts w:ascii="Arial" w:hAnsi="Arial" w:cs="Arial"/>
+                <w:color w:val="000000"/>
+              </w:rPr>
+              <w:t>Iury</w:t>
+            </w:r>
+            <w:proofErr w:type="spellEnd"/>
+            <w:r>
+              <w:rPr>
+                <w:rFonts w:ascii="Arial" w:hAnsi="Arial" w:cs="Arial"/>
+                <w:color w:val="000000"/>
+              </w:rPr>
+              <w:t xml:space="preserve"> Silva</w:t>
+            </w:r>
+          </w:p>
+        </w:tc>
+      </w:tr>
     </w:tbl>
     <w:p>
       <w:pPr>
@@ -3505,8 +3632,9 @@
           <w:b w:val="0"/>
           <w:color w:val="000000"/>
         </w:rPr>
-        <w:t xml:space="preserve">O </w:t>
-      </w:r>
+        <w:t xml:space="preserve">O artefato </w:t>
+      </w:r>
+      <w:proofErr w:type="spellStart"/>
       <w:r>
         <w:rPr>
           <w:rStyle w:val="Forte"/>
@@ -3514,9 +3642,9 @@
           <w:b w:val="0"/>
           <w:color w:val="000000"/>
         </w:rPr>
-        <w:t xml:space="preserve">K-Ágora é uma expansão do jogo-simulador </w:t>
-      </w:r>
-      <w:proofErr w:type="spellStart"/>
+        <w:t>geotecnológico</w:t>
+      </w:r>
+      <w:proofErr w:type="spellEnd"/>
       <w:r>
         <w:rPr>
           <w:rStyle w:val="Forte"/>
@@ -3524,9 +3652,9 @@
           <w:b w:val="0"/>
           <w:color w:val="000000"/>
         </w:rPr>
-        <w:t>Kimera</w:t>
-      </w:r>
-      <w:proofErr w:type="spellEnd"/>
+        <w:t xml:space="preserve"> K-Ágora é uma expansão do jogo-simulador </w:t>
+      </w:r>
+      <w:proofErr w:type="spellStart"/>
       <w:r>
         <w:rPr>
           <w:rStyle w:val="Forte"/>
@@ -3534,7 +3662,17 @@
           <w:b w:val="0"/>
           <w:color w:val="000000"/>
         </w:rPr>
-        <w:t xml:space="preserve"> – Cidades Imaginárias, acessível diretamente através do navegador, sem necessidade de instalação.</w:t>
+        <w:t>Kimera</w:t>
+      </w:r>
+      <w:proofErr w:type="spellEnd"/>
+      <w:r>
+        <w:rPr>
+          <w:rStyle w:val="Forte"/>
+          <w:rFonts w:ascii="Arial" w:hAnsi="Arial" w:cs="Arial"/>
+          <w:b w:val="0"/>
+          <w:color w:val="000000"/>
+        </w:rPr>
+        <w:t xml:space="preserve"> – Cidades Imaginárias, acessível diretamente através do navegador, sem necessidade de instalação, e que tem como objetivos possibilitar a Educação Cartográfica, explorando o entendimento que as crianças de 08 a 12 anos tem sobre as dinâmicas socioespaciais e o espaço vivido, percebido e concebido, além de simular a construção de uma cidade, valorizando os aspectos que a criança considera significativos para sua vida e para a harmonia do espaço/lugar vividos.</w:t>
       </w:r>
     </w:p>
     <w:p>
@@ -3556,7 +3694,7 @@
           <w:b w:val="0"/>
           <w:color w:val="000000"/>
         </w:rPr>
-        <w:t>É possível criar mapas exploráveis a partir de qualquer localidade real de nosso planeta Terra, possibilitando experimentações sobre o espaço e lugar, inserindo novos elementos e modificando a paisagem através de diversos tipos de construções organizadas em 05 diferentes categorias: Comércio, Educação, Habitações, Infraestrutura e Lazer.</w:t>
+        <w:t>É possível criar mapas exploráveis a partir de qualquer localidade real de nosso planeta Terra, possibilitando experimentações sobre o espaço e lugar, tanto inspiradas pelo mundo real quanto pelo desejo e imaginários das crianças, inserindo novos elementos e modificando a paisagem através de diversos tipos de construções organizadas em 05 diferentes categorias: Comércio, Educação, Habitações, Infraestrutura e Lazer.</w:t>
       </w:r>
     </w:p>
     <w:p>
@@ -3618,7 +3756,147 @@
           <w:b w:val="0"/>
           <w:color w:val="000000"/>
         </w:rPr>
-        <w:t>.</w:t>
+        <w:t xml:space="preserve">, que é responsável pelo tratamento e </w:t>
+      </w:r>
+      <w:proofErr w:type="spellStart"/>
+      <w:r>
+        <w:rPr>
+          <w:rStyle w:val="Forte"/>
+          <w:rFonts w:ascii="Arial" w:hAnsi="Arial" w:cs="Arial"/>
+          <w:b w:val="0"/>
+          <w:color w:val="000000"/>
+        </w:rPr>
+        <w:t>renderização</w:t>
+      </w:r>
+      <w:proofErr w:type="spellEnd"/>
+      <w:r>
+        <w:rPr>
+          <w:rStyle w:val="Forte"/>
+          <w:rFonts w:ascii="Arial" w:hAnsi="Arial" w:cs="Arial"/>
+          <w:b w:val="0"/>
+          <w:color w:val="000000"/>
+        </w:rPr>
+        <w:t xml:space="preserve"> dos mapas no K-ágora. Com o suporte do </w:t>
+      </w:r>
+      <w:proofErr w:type="spellStart"/>
+      <w:r>
+        <w:rPr>
+          <w:rStyle w:val="Forte"/>
+          <w:rFonts w:ascii="Arial" w:hAnsi="Arial" w:cs="Arial"/>
+          <w:b w:val="0"/>
+          <w:color w:val="000000"/>
+        </w:rPr>
+        <w:t>OpenLayers</w:t>
+      </w:r>
+      <w:proofErr w:type="spellEnd"/>
+      <w:r>
+        <w:rPr>
+          <w:rStyle w:val="Forte"/>
+          <w:rFonts w:ascii="Arial" w:hAnsi="Arial" w:cs="Arial"/>
+          <w:b w:val="0"/>
+          <w:color w:val="000000"/>
+        </w:rPr>
+        <w:t xml:space="preserve">, é possível ao K-Ágora a integração com diferentes serviços de mapas, como o </w:t>
+      </w:r>
+      <w:proofErr w:type="spellStart"/>
+      <w:r>
+        <w:rPr>
+          <w:rStyle w:val="Forte"/>
+          <w:rFonts w:ascii="Arial" w:hAnsi="Arial" w:cs="Arial"/>
+          <w:b w:val="0"/>
+          <w:color w:val="000000"/>
+        </w:rPr>
+        <w:t>OpenStreetMap</w:t>
+      </w:r>
+      <w:proofErr w:type="spellEnd"/>
+      <w:r>
+        <w:rPr>
+          <w:rStyle w:val="Forte"/>
+          <w:rFonts w:ascii="Arial" w:hAnsi="Arial" w:cs="Arial"/>
+          <w:b w:val="0"/>
+          <w:color w:val="000000"/>
+        </w:rPr>
+        <w:t xml:space="preserve">, Google </w:t>
+      </w:r>
+      <w:proofErr w:type="spellStart"/>
+      <w:r>
+        <w:rPr>
+          <w:rStyle w:val="Forte"/>
+          <w:rFonts w:ascii="Arial" w:hAnsi="Arial" w:cs="Arial"/>
+          <w:b w:val="0"/>
+          <w:color w:val="000000"/>
+        </w:rPr>
+        <w:t>Maps</w:t>
+      </w:r>
+      <w:proofErr w:type="spellEnd"/>
+      <w:r>
+        <w:rPr>
+          <w:rStyle w:val="Forte"/>
+          <w:rFonts w:ascii="Arial" w:hAnsi="Arial" w:cs="Arial"/>
+          <w:b w:val="0"/>
+          <w:color w:val="000000"/>
+        </w:rPr>
+        <w:t xml:space="preserve">, Bing </w:t>
+      </w:r>
+      <w:proofErr w:type="spellStart"/>
+      <w:r>
+        <w:rPr>
+          <w:rStyle w:val="Forte"/>
+          <w:rFonts w:ascii="Arial" w:hAnsi="Arial" w:cs="Arial"/>
+          <w:b w:val="0"/>
+          <w:color w:val="000000"/>
+        </w:rPr>
+        <w:t>Maps</w:t>
+      </w:r>
+      <w:proofErr w:type="spellEnd"/>
+      <w:r>
+        <w:rPr>
+          <w:rStyle w:val="Forte"/>
+          <w:rFonts w:ascii="Arial" w:hAnsi="Arial" w:cs="Arial"/>
+          <w:b w:val="0"/>
+          <w:color w:val="000000"/>
+        </w:rPr>
+        <w:t xml:space="preserve">, </w:t>
+      </w:r>
+      <w:proofErr w:type="spellStart"/>
+      <w:r>
+        <w:rPr>
+          <w:rStyle w:val="Forte"/>
+          <w:rFonts w:ascii="Arial" w:hAnsi="Arial" w:cs="Arial"/>
+          <w:b w:val="0"/>
+          <w:color w:val="000000"/>
+        </w:rPr>
+        <w:t>GeoServer</w:t>
+      </w:r>
+      <w:proofErr w:type="spellEnd"/>
+      <w:r>
+        <w:rPr>
+          <w:rStyle w:val="Forte"/>
+          <w:rFonts w:ascii="Arial" w:hAnsi="Arial" w:cs="Arial"/>
+          <w:b w:val="0"/>
+          <w:color w:val="000000"/>
+        </w:rPr>
+        <w:t xml:space="preserve">, </w:t>
+      </w:r>
+      <w:proofErr w:type="spellStart"/>
+      <w:r>
+        <w:rPr>
+          <w:rStyle w:val="Forte"/>
+          <w:rFonts w:ascii="Arial" w:hAnsi="Arial" w:cs="Arial"/>
+          <w:b w:val="0"/>
+          <w:color w:val="000000"/>
+        </w:rPr>
+        <w:t>etc</w:t>
+      </w:r>
+      <w:proofErr w:type="spellEnd"/>
+      <w:r>
+        <w:rPr>
+          <w:rStyle w:val="Forte"/>
+          <w:rFonts w:ascii="Arial" w:hAnsi="Arial" w:cs="Arial"/>
+          <w:b w:val="0"/>
+          <w:color w:val="000000"/>
+        </w:rPr>
+        <w:t>, desta forma, multiplicando as possibilidades de visualização.</w:t>
       </w:r>
     </w:p>
     <w:p>
@@ -3746,6 +4024,7 @@
           <w:b w:val="0"/>
           <w:color w:val="000000"/>
         </w:rPr>
+        <w:lastRenderedPageBreak/>
         <w:t>Natureza: Transformação e preservação</w:t>
       </w:r>
     </w:p>
@@ -3895,7 +4174,6 @@
           <w:i w:val="0"/>
           <w:color w:val="000000"/>
         </w:rPr>
-        <w:lastRenderedPageBreak/>
         <w:t>Requisitos</w:t>
       </w:r>
       <w:bookmarkEnd w:id="3"/>
@@ -6788,7 +7066,27 @@
               <w:rPr>
                 <w:rFonts w:ascii="Times New Roman" w:hAnsi="Times New Roman"/>
               </w:rPr>
-              <w:t>remoção de construções no mapa.</w:t>
+              <w:t>remoção de construções</w:t>
+            </w:r>
+            <w:r>
+              <w:rPr>
+                <w:rFonts w:ascii="Times New Roman" w:hAnsi="Times New Roman"/>
+              </w:rPr>
+              <w:t xml:space="preserve"> e cartas </w:t>
+            </w:r>
+            <w:proofErr w:type="spellStart"/>
+            <w:r>
+              <w:rPr>
+                <w:rFonts w:ascii="Times New Roman" w:hAnsi="Times New Roman"/>
+              </w:rPr>
+              <w:t>geolocalizadas</w:t>
+            </w:r>
+            <w:proofErr w:type="spellEnd"/>
+            <w:r>
+              <w:rPr>
+                <w:rFonts w:ascii="Times New Roman" w:hAnsi="Times New Roman"/>
+              </w:rPr>
+              <w:t xml:space="preserve"> no mapa.</w:t>
             </w:r>
             <w:r>
               <w:rPr>
@@ -6992,7 +7290,27 @@
               <w:rPr>
                 <w:rFonts w:ascii="Times New Roman" w:hAnsi="Times New Roman"/>
               </w:rPr>
-              <w:t>Para inserir uma construção, o aluno deve clicar em uma das categorias: Comércio, Educação, Habitações, Infraestrutura, Lazer e Ferramentas.</w:t>
+              <w:t>Para inserir uma construção</w:t>
+            </w:r>
+            <w:r>
+              <w:rPr>
+                <w:rFonts w:ascii="Times New Roman" w:hAnsi="Times New Roman"/>
+              </w:rPr>
+              <w:t xml:space="preserve"> ou carta </w:t>
+            </w:r>
+            <w:proofErr w:type="spellStart"/>
+            <w:r>
+              <w:rPr>
+                <w:rFonts w:ascii="Times New Roman" w:hAnsi="Times New Roman"/>
+              </w:rPr>
+              <w:t>geolocalizada</w:t>
+            </w:r>
+            <w:proofErr w:type="spellEnd"/>
+            <w:r>
+              <w:rPr>
+                <w:rFonts w:ascii="Times New Roman" w:hAnsi="Times New Roman"/>
+              </w:rPr>
+              <w:t>, o aluno deve clicar em uma das categorias: Comércio, Educação, Habitações, Infraestrutura, Lazer e Ferramentas.</w:t>
             </w:r>
             <w:r>
               <w:rPr>
@@ -7021,7 +7339,19 @@
               <w:rPr>
                 <w:rFonts w:ascii="Times New Roman" w:hAnsi="Times New Roman"/>
               </w:rPr>
-              <w:t>Em seguida, deve-se clicar na construção desejada, e posteriormente clicar no ponto do mapa onde deseja inserir a mesma. A construção será exibida no mapa.</w:t>
+              <w:t>Em seguida, deve-se clicar na construção</w:t>
+            </w:r>
+            <w:r>
+              <w:rPr>
+                <w:rFonts w:ascii="Times New Roman" w:hAnsi="Times New Roman"/>
+              </w:rPr>
+              <w:t>/ferramenta</w:t>
+            </w:r>
+            <w:r>
+              <w:rPr>
+                <w:rFonts w:ascii="Times New Roman" w:hAnsi="Times New Roman"/>
+              </w:rPr>
+              <w:t xml:space="preserve"> desejada, e posteriormente clicar no ponto do mapa onde deseja inserir a mesma. A construção será exibida no mapa.</w:t>
             </w:r>
             <w:r>
               <w:rPr>

</xml_diff>